<commit_message>
all modules updated with pdf
</commit_message>
<xml_diff>
--- a/lovable_clone/m2_l2_controllers_dtos.docx
+++ b/lovable_clone/m2_l2_controllers_dtos.docx
@@ -2,90 +2,6 @@
 <file path=word/document.xml><?xml version="1.0" encoding="utf-8"?>
 <w:document xmlns:wpc="http://schemas.microsoft.com/office/word/2010/wordprocessingCanvas" xmlns:mc="http://schemas.openxmlformats.org/markup-compatibility/2006" xmlns:o="urn:schemas-microsoft-com:office:office" xmlns:r="http://schemas.openxmlformats.org/officeDocument/2006/relationships" xmlns:m="http://schemas.openxmlformats.org/officeDocument/2006/math" xmlns:v="urn:schemas-microsoft-com:vml" xmlns:wp14="http://schemas.microsoft.com/office/word/2010/wordprocessingDrawing" xmlns:wp="http://schemas.openxmlformats.org/drawingml/2006/wordprocessingDrawing" xmlns:w="http://schemas.openxmlformats.org/wordprocessingml/2006/main" xmlns:w14="http://schemas.microsoft.com/office/word/2010/wordml" xmlns:w10="urn:schemas-microsoft-com:office:word" xmlns:w15="http://schemas.microsoft.com/office/word/2012/wordml" xmlns:wpg="http://schemas.microsoft.com/office/word/2010/wordprocessingGroup" xmlns:wpi="http://schemas.microsoft.com/office/word/2010/wordprocessingInk" xmlns:wne="http://schemas.microsoft.com/office/word/2006/wordml" xmlns:wps="http://schemas.microsoft.com/office/word/2010/wordprocessingShape" xmlns:wpsCustomData="http://www.wps.cn/officeDocument/2013/wpsCustomData" mc:Ignorable="w14 w15 wp14">
   <w:body>
-    <w:p>
-      <w:pPr>
-        <w:keepNext w:val="0"/>
-        <w:keepLines w:val="0"/>
-        <w:widowControl/>
-        <w:numPr>
-          <w:numId w:val="0"/>
-        </w:numPr>
-        <w:suppressLineNumbers w:val="0"/>
-        <w:spacing w:before="0" w:beforeAutospacing="0" w:after="0" w:afterAutospacing="0" w:line="360" w:lineRule="auto"/>
-        <w:ind w:leftChars="0" w:right="0" w:rightChars="0"/>
-        <w:jc w:val="left"/>
-        <w:rPr>
-          <w:rFonts w:hint="default" w:ascii="Bodoni MT" w:hAnsi="Bodoni MT" w:eastAsia="等线" w:cs="Bodoni MT"/>
-          <w:sz w:val="22"/>
-          <w:szCs w:val="22"/>
-        </w:rPr>
-      </w:pPr>
-      <w:r>
-        <w:rPr>
-          <w:rFonts w:hint="default" w:ascii="Bodoni MT" w:hAnsi="Bodoni MT" w:eastAsia="等线" w:cs="Bodoni MT"/>
-          <w:b w:val="0"/>
-          <w:bCs w:val="0"/>
-          <w:color w:val="C00000"/>
-          <w:kern w:val="0"/>
-          <w:sz w:val="22"/>
-          <w:szCs w:val="22"/>
-          <w:lang w:val="en-IN" w:eastAsia="zh-CN" w:bidi="ar"/>
-        </w:rPr>
-        <w:t>Red color: DTO</w:t>
-      </w:r>
-      <w:r>
-        <w:rPr>
-          <w:rFonts w:hint="default" w:ascii="Bodoni MT" w:hAnsi="Bodoni MT" w:eastAsia="等线" w:cs="Bodoni MT"/>
-          <w:b w:val="0"/>
-          <w:bCs w:val="0"/>
-          <w:color w:val="auto"/>
-          <w:kern w:val="0"/>
-          <w:sz w:val="22"/>
-          <w:szCs w:val="22"/>
-          <w:lang w:val="en-IN" w:eastAsia="zh-CN" w:bidi="ar"/>
-        </w:rPr>
-        <w:t xml:space="preserve">, </w:t>
-      </w:r>
-      <w:r>
-        <w:rPr>
-          <w:rFonts w:hint="default" w:ascii="Bodoni MT" w:hAnsi="Bodoni MT" w:eastAsia="等线" w:cs="Bodoni MT"/>
-          <w:b w:val="0"/>
-          <w:bCs w:val="0"/>
-          <w:color w:val="00B050"/>
-          <w:kern w:val="0"/>
-          <w:sz w:val="22"/>
-          <w:szCs w:val="22"/>
-          <w:lang w:val="en-IN" w:eastAsia="zh-CN" w:bidi="ar"/>
-        </w:rPr>
-        <w:t>green: Best practice</w:t>
-      </w:r>
-      <w:r>
-        <w:rPr>
-          <w:rFonts w:hint="default" w:ascii="Bodoni MT" w:hAnsi="Bodoni MT" w:eastAsia="等线" w:cs="Bodoni MT"/>
-          <w:b w:val="0"/>
-          <w:bCs w:val="0"/>
-          <w:color w:val="auto"/>
-          <w:kern w:val="0"/>
-          <w:sz w:val="22"/>
-          <w:szCs w:val="22"/>
-          <w:lang w:val="en-IN" w:eastAsia="zh-CN" w:bidi="ar"/>
-        </w:rPr>
-        <w:t xml:space="preserve">, </w:t>
-      </w:r>
-      <w:r>
-        <w:rPr>
-          <w:rFonts w:hint="default" w:ascii="Bodoni MT" w:hAnsi="Bodoni MT" w:eastAsia="等线" w:cs="Bodoni MT"/>
-          <w:b w:val="0"/>
-          <w:bCs w:val="0"/>
-          <w:color w:val="0070C0"/>
-          <w:kern w:val="0"/>
-          <w:sz w:val="22"/>
-          <w:szCs w:val="22"/>
-          <w:lang w:val="en-IN" w:eastAsia="zh-CN" w:bidi="ar"/>
-        </w:rPr>
-        <w:t>deep sky: controller methods</w:t>
-      </w:r>
-    </w:p>
     <w:p>
       <w:pPr>
         <w:keepNext w:val="0"/>
@@ -586,12 +502,700 @@
         <w:keepLines w:val="0"/>
         <w:widowControl/>
         <w:numPr>
+          <w:ilvl w:val="0"/>
+          <w:numId w:val="11"/>
+        </w:numPr>
+        <w:suppressLineNumbers w:val="0"/>
+        <w:spacing w:before="0" w:beforeAutospacing="0" w:after="0" w:afterAutospacing="0" w:line="360" w:lineRule="auto"/>
+        <w:ind w:left="420" w:leftChars="0" w:right="0" w:hanging="420" w:firstLineChars="0"/>
+        <w:jc w:val="left"/>
+        <w:rPr>
+          <w:rFonts w:hint="default" w:ascii="Bodoni MT" w:hAnsi="Bodoni MT" w:eastAsia="等线" w:cs="Bodoni MT"/>
+          <w:sz w:val="22"/>
+          <w:szCs w:val="22"/>
+        </w:rPr>
+      </w:pPr>
+      <w:r>
+        <w:rPr>
+          <w:rFonts w:hint="default" w:ascii="Bodoni MT" w:hAnsi="Bodoni MT" w:eastAsia="等线" w:cs="Bodoni MT"/>
+          <w:sz w:val="22"/>
+          <w:szCs w:val="22"/>
+          <w:lang w:val="en-IN"/>
+        </w:rPr>
+        <w:t xml:space="preserve">We’ll use </w:t>
+      </w:r>
+      <w:r>
+        <w:rPr>
+          <w:rFonts w:hint="default" w:ascii="Bodoni MT" w:hAnsi="Bodoni MT" w:eastAsia="等线" w:cs="Bodoni MT"/>
+          <w:b/>
+          <w:bCs/>
+          <w:sz w:val="22"/>
+          <w:szCs w:val="22"/>
+          <w:lang w:val="en-IN"/>
+        </w:rPr>
+        <w:t>MapStruct</w:t>
+      </w:r>
+      <w:r>
+        <w:rPr>
+          <w:rFonts w:hint="default" w:ascii="Bodoni MT" w:hAnsi="Bodoni MT" w:eastAsia="等线" w:cs="Bodoni MT"/>
+          <w:b w:val="0"/>
+          <w:bCs w:val="0"/>
+          <w:sz w:val="22"/>
+          <w:szCs w:val="22"/>
+          <w:lang w:val="en-IN"/>
+        </w:rPr>
+        <w:t xml:space="preserve"> for mapping of one class type to another instead of ModalMapper.</w:t>
+      </w:r>
+    </w:p>
+    <w:p>
+      <w:pPr>
+        <w:keepNext w:val="0"/>
+        <w:keepLines w:val="0"/>
+        <w:widowControl/>
+        <w:numPr>
           <w:ilvl w:val="1"/>
           <w:numId w:val="11"/>
         </w:numPr>
         <w:suppressLineNumbers w:val="0"/>
         <w:spacing w:before="0" w:beforeAutospacing="0" w:after="0" w:afterAutospacing="0" w:line="360" w:lineRule="auto"/>
         <w:ind w:left="840" w:leftChars="0" w:right="0" w:hanging="420" w:firstLineChars="0"/>
+        <w:jc w:val="left"/>
+        <w:rPr>
+          <w:rFonts w:hint="default" w:ascii="Bodoni MT" w:hAnsi="Bodoni MT" w:eastAsia="等线" w:cs="Bodoni MT"/>
+          <w:sz w:val="22"/>
+          <w:szCs w:val="22"/>
+        </w:rPr>
+      </w:pPr>
+      <w:r>
+        <w:rPr>
+          <w:rFonts w:hint="default" w:ascii="Bodoni MT" w:hAnsi="Bodoni MT" w:eastAsia="等线" w:cs="Bodoni MT"/>
+          <w:b w:val="0"/>
+          <w:bCs w:val="0"/>
+          <w:color w:val="7030A0"/>
+          <w:sz w:val="22"/>
+          <w:szCs w:val="22"/>
+          <w:lang w:val="en-IN"/>
+        </w:rPr>
+        <w:t xml:space="preserve">As we are using </w:t>
+      </w:r>
+      <w:r>
+        <w:rPr>
+          <w:rFonts w:hint="default" w:ascii="Bodoni MT" w:hAnsi="Bodoni MT" w:eastAsia="等线" w:cs="Bodoni MT"/>
+          <w:b/>
+          <w:bCs/>
+          <w:color w:val="7030A0"/>
+          <w:sz w:val="22"/>
+          <w:szCs w:val="22"/>
+          <w:lang w:val="en-IN"/>
+        </w:rPr>
+        <w:t>lombok</w:t>
+      </w:r>
+      <w:r>
+        <w:rPr>
+          <w:rFonts w:hint="default" w:ascii="Bodoni MT" w:hAnsi="Bodoni MT" w:eastAsia="等线" w:cs="Bodoni MT"/>
+          <w:b w:val="0"/>
+          <w:bCs w:val="0"/>
+          <w:color w:val="7030A0"/>
+          <w:sz w:val="22"/>
+          <w:szCs w:val="22"/>
+          <w:lang w:val="en-IN"/>
+        </w:rPr>
+        <w:t xml:space="preserve"> as well, so we need to make sure that </w:t>
+      </w:r>
+      <w:r>
+        <w:rPr>
+          <w:rFonts w:hint="default" w:ascii="Bodoni MT" w:hAnsi="Bodoni MT" w:eastAsia="等线" w:cs="Bodoni MT"/>
+          <w:b/>
+          <w:bCs/>
+          <w:color w:val="7030A0"/>
+          <w:sz w:val="22"/>
+          <w:szCs w:val="22"/>
+          <w:lang w:val="en-IN"/>
+        </w:rPr>
+        <w:t>lombok</w:t>
+      </w:r>
+      <w:r>
+        <w:rPr>
+          <w:rFonts w:hint="default" w:ascii="Bodoni MT" w:hAnsi="Bodoni MT" w:eastAsia="等线" w:cs="Bodoni MT"/>
+          <w:b w:val="0"/>
+          <w:bCs w:val="0"/>
+          <w:color w:val="7030A0"/>
+          <w:sz w:val="22"/>
+          <w:szCs w:val="22"/>
+          <w:lang w:val="en-IN"/>
+        </w:rPr>
+        <w:t xml:space="preserve"> will be executed first then </w:t>
+      </w:r>
+      <w:r>
+        <w:rPr>
+          <w:rFonts w:hint="default" w:ascii="Bodoni MT" w:hAnsi="Bodoni MT" w:eastAsia="等线"/>
+          <w:b/>
+          <w:bCs/>
+          <w:color w:val="7030A0"/>
+          <w:sz w:val="22"/>
+          <w:szCs w:val="22"/>
+          <w:lang w:val="en-IN"/>
+        </w:rPr>
+        <w:t xml:space="preserve">MapStruct </w:t>
+      </w:r>
+      <w:r>
+        <w:rPr>
+          <w:rFonts w:hint="default" w:ascii="Bodoni MT" w:hAnsi="Bodoni MT" w:eastAsia="等线" w:cs="Bodoni MT"/>
+          <w:b w:val="0"/>
+          <w:bCs w:val="0"/>
+          <w:sz w:val="22"/>
+          <w:szCs w:val="22"/>
+          <w:lang w:val="en-IN"/>
+        </w:rPr>
+        <w:t>.</w:t>
+      </w:r>
+    </w:p>
+    <w:p>
+      <w:pPr>
+        <w:keepNext w:val="0"/>
+        <w:keepLines w:val="0"/>
+        <w:widowControl/>
+        <w:numPr>
+          <w:ilvl w:val="1"/>
+          <w:numId w:val="11"/>
+        </w:numPr>
+        <w:suppressLineNumbers w:val="0"/>
+        <w:spacing w:before="0" w:beforeAutospacing="0" w:after="0" w:afterAutospacing="0" w:line="360" w:lineRule="auto"/>
+        <w:ind w:left="840" w:leftChars="0" w:right="0" w:hanging="420" w:firstLineChars="0"/>
+        <w:jc w:val="left"/>
+        <w:rPr>
+          <w:rFonts w:hint="default" w:ascii="Bodoni MT" w:hAnsi="Bodoni MT" w:eastAsia="等线" w:cs="Bodoni MT"/>
+          <w:sz w:val="22"/>
+          <w:szCs w:val="22"/>
+        </w:rPr>
+      </w:pPr>
+      <w:r>
+        <w:rPr>
+          <w:rFonts w:hint="default" w:ascii="Bodoni MT" w:hAnsi="Bodoni MT" w:eastAsia="等线" w:cs="Bodoni MT"/>
+          <w:b w:val="0"/>
+          <w:bCs w:val="0"/>
+          <w:sz w:val="22"/>
+          <w:szCs w:val="22"/>
+          <w:lang w:val="en-IN"/>
+        </w:rPr>
+        <w:t xml:space="preserve">Because, both will be executed during </w:t>
+      </w:r>
+      <w:r>
+        <w:rPr>
+          <w:rFonts w:hint="default" w:ascii="Bodoni MT" w:hAnsi="Bodoni MT" w:eastAsia="等线" w:cs="Bodoni MT"/>
+          <w:b w:val="0"/>
+          <w:bCs w:val="0"/>
+          <w:i/>
+          <w:iCs/>
+          <w:sz w:val="22"/>
+          <w:szCs w:val="22"/>
+          <w:lang w:val="en-IN"/>
+        </w:rPr>
+        <w:t>compile time</w:t>
+      </w:r>
+      <w:r>
+        <w:rPr>
+          <w:rFonts w:hint="default" w:ascii="Bodoni MT" w:hAnsi="Bodoni MT" w:eastAsia="等线" w:cs="Bodoni MT"/>
+          <w:b w:val="0"/>
+          <w:bCs w:val="0"/>
+          <w:sz w:val="22"/>
+          <w:szCs w:val="22"/>
+          <w:lang w:val="en-IN"/>
+        </w:rPr>
+        <w:t>.</w:t>
+      </w:r>
+    </w:p>
+    <w:p>
+      <w:pPr>
+        <w:keepNext w:val="0"/>
+        <w:keepLines w:val="0"/>
+        <w:widowControl/>
+        <w:numPr>
+          <w:ilvl w:val="1"/>
+          <w:numId w:val="11"/>
+        </w:numPr>
+        <w:suppressLineNumbers w:val="0"/>
+        <w:spacing w:before="0" w:beforeAutospacing="0" w:after="0" w:afterAutospacing="0" w:line="360" w:lineRule="auto"/>
+        <w:ind w:left="840" w:leftChars="0" w:right="0" w:hanging="420" w:firstLineChars="0"/>
+        <w:jc w:val="left"/>
+        <w:rPr>
+          <w:rFonts w:hint="default" w:ascii="Bodoni MT" w:hAnsi="Bodoni MT" w:eastAsia="等线" w:cs="Bodoni MT"/>
+          <w:sz w:val="22"/>
+          <w:szCs w:val="22"/>
+        </w:rPr>
+      </w:pPr>
+      <w:r>
+        <w:rPr>
+          <w:rFonts w:hint="default" w:ascii="Bodoni MT" w:hAnsi="Bodoni MT" w:eastAsia="等线"/>
+          <w:sz w:val="22"/>
+          <w:szCs w:val="22"/>
+        </w:rPr>
+        <w:t>Annotation processors do NOT run sequentially like “Lombok first, MapStruct second”.</w:t>
+      </w:r>
+      <w:r>
+        <w:rPr>
+          <w:rFonts w:hint="default" w:ascii="Bodoni MT" w:hAnsi="Bodoni MT" w:eastAsia="等线"/>
+          <w:sz w:val="22"/>
+          <w:szCs w:val="22"/>
+          <w:lang w:val="en-IN"/>
+        </w:rPr>
+        <w:t xml:space="preserve"> </w:t>
+      </w:r>
+      <w:r>
+        <w:rPr>
+          <w:rFonts w:hint="default" w:ascii="Bodoni MT" w:hAnsi="Bodoni MT" w:eastAsia="等线"/>
+          <w:sz w:val="22"/>
+          <w:szCs w:val="22"/>
+        </w:rPr>
+        <w:t>They run in the same compilation round.</w:t>
+      </w:r>
+    </w:p>
+    <w:p>
+      <w:pPr>
+        <w:keepNext w:val="0"/>
+        <w:keepLines w:val="0"/>
+        <w:widowControl/>
+        <w:numPr>
+          <w:ilvl w:val="1"/>
+          <w:numId w:val="11"/>
+        </w:numPr>
+        <w:suppressLineNumbers w:val="0"/>
+        <w:spacing w:before="0" w:beforeAutospacing="0" w:after="0" w:afterAutospacing="0" w:line="360" w:lineRule="auto"/>
+        <w:ind w:left="840" w:leftChars="0" w:right="0" w:hanging="420" w:firstLineChars="0"/>
+        <w:jc w:val="left"/>
+        <w:rPr>
+          <w:rFonts w:hint="default" w:ascii="Bodoni MT" w:hAnsi="Bodoni MT" w:eastAsia="等线" w:cs="Bodoni MT"/>
+          <w:sz w:val="22"/>
+          <w:szCs w:val="22"/>
+        </w:rPr>
+      </w:pPr>
+      <w:r>
+        <w:rPr>
+          <w:rFonts w:hint="default" w:ascii="Bodoni MT" w:hAnsi="Bodoni MT" w:eastAsia="等线"/>
+          <w:sz w:val="22"/>
+          <w:szCs w:val="22"/>
+          <w:lang w:val="en-IN"/>
+        </w:rPr>
+        <w:t>For this</w:t>
+      </w:r>
+      <w:r>
+        <w:rPr>
+          <w:rFonts w:hint="default" w:ascii="Bodoni MT" w:hAnsi="Bodoni MT" w:eastAsia="等线"/>
+          <w:b/>
+          <w:bCs/>
+          <w:sz w:val="22"/>
+          <w:szCs w:val="22"/>
+          <w:lang w:val="en-IN"/>
+        </w:rPr>
+        <w:t xml:space="preserve"> lombok-mapstruct-binding</w:t>
+      </w:r>
+      <w:r>
+        <w:rPr>
+          <w:rFonts w:hint="default" w:ascii="Bodoni MT" w:hAnsi="Bodoni MT" w:eastAsia="等线"/>
+          <w:sz w:val="22"/>
+          <w:szCs w:val="22"/>
+          <w:lang w:val="en-IN"/>
+        </w:rPr>
+        <w:t xml:space="preserve"> is required.</w:t>
+      </w:r>
+    </w:p>
+    <w:p>
+      <w:pPr>
+        <w:keepNext w:val="0"/>
+        <w:keepLines w:val="0"/>
+        <w:widowControl/>
+        <w:numPr>
+          <w:ilvl w:val="1"/>
+          <w:numId w:val="11"/>
+        </w:numPr>
+        <w:suppressLineNumbers w:val="0"/>
+        <w:spacing w:before="0" w:beforeAutospacing="0" w:after="0" w:afterAutospacing="0" w:line="360" w:lineRule="auto"/>
+        <w:ind w:left="840" w:leftChars="0" w:right="0" w:hanging="420" w:firstLineChars="0"/>
+        <w:jc w:val="left"/>
+        <w:rPr>
+          <w:rFonts w:hint="default" w:ascii="Bodoni MT" w:hAnsi="Bodoni MT" w:eastAsia="等线" w:cs="Bodoni MT"/>
+          <w:sz w:val="22"/>
+          <w:szCs w:val="22"/>
+        </w:rPr>
+      </w:pPr>
+      <w:r>
+        <w:drawing>
+          <wp:inline distT="0" distB="0" distL="114300" distR="114300">
+            <wp:extent cx="4662170" cy="927100"/>
+            <wp:effectExtent l="0" t="0" r="11430" b="0"/>
+            <wp:docPr id="1" name="Picture 1"/>
+            <wp:cNvGraphicFramePr>
+              <a:graphicFrameLocks xmlns:a="http://schemas.openxmlformats.org/drawingml/2006/main" noChangeAspect="1"/>
+            </wp:cNvGraphicFramePr>
+            <a:graphic xmlns:a="http://schemas.openxmlformats.org/drawingml/2006/main">
+              <a:graphicData uri="http://schemas.openxmlformats.org/drawingml/2006/picture">
+                <pic:pic xmlns:pic="http://schemas.openxmlformats.org/drawingml/2006/picture">
+                  <pic:nvPicPr>
+                    <pic:cNvPr id="1" name="Picture 1"/>
+                    <pic:cNvPicPr>
+                      <a:picLocks noChangeAspect="1"/>
+                    </pic:cNvPicPr>
+                  </pic:nvPicPr>
+                  <pic:blipFill>
+                    <a:blip r:embed="rId6"/>
+                    <a:stretch>
+                      <a:fillRect/>
+                    </a:stretch>
+                  </pic:blipFill>
+                  <pic:spPr>
+                    <a:xfrm>
+                      <a:off x="0" y="0"/>
+                      <a:ext cx="4662170" cy="927100"/>
+                    </a:xfrm>
+                    <a:prstGeom prst="rect">
+                      <a:avLst/>
+                    </a:prstGeom>
+                    <a:noFill/>
+                    <a:ln>
+                      <a:noFill/>
+                    </a:ln>
+                  </pic:spPr>
+                </pic:pic>
+              </a:graphicData>
+            </a:graphic>
+          </wp:inline>
+        </w:drawing>
+      </w:r>
+      <w:r>
+        <w:rPr>
+          <w:rFonts w:hint="default"/>
+          <w:lang w:val="en-IN"/>
+        </w:rPr>
+        <w:t xml:space="preserve"> (variable)</w:t>
+      </w:r>
+    </w:p>
+    <w:p>
+      <w:pPr>
+        <w:keepNext w:val="0"/>
+        <w:keepLines w:val="0"/>
+        <w:widowControl/>
+        <w:numPr>
+          <w:ilvl w:val="1"/>
+          <w:numId w:val="11"/>
+        </w:numPr>
+        <w:suppressLineNumbers w:val="0"/>
+        <w:spacing w:before="0" w:beforeAutospacing="0" w:after="0" w:afterAutospacing="0" w:line="360" w:lineRule="auto"/>
+        <w:ind w:left="840" w:leftChars="0" w:right="0" w:hanging="420" w:firstLineChars="0"/>
+        <w:jc w:val="left"/>
+        <w:rPr>
+          <w:rFonts w:hint="default" w:ascii="Bodoni MT" w:hAnsi="Bodoni MT" w:eastAsia="等线" w:cs="Bodoni MT"/>
+          <w:sz w:val="22"/>
+          <w:szCs w:val="22"/>
+        </w:rPr>
+      </w:pPr>
+      <w:r>
+        <w:drawing>
+          <wp:inline distT="0" distB="0" distL="114300" distR="114300">
+            <wp:extent cx="4068445" cy="2319020"/>
+            <wp:effectExtent l="0" t="0" r="8255" b="5080"/>
+            <wp:docPr id="4" name="Picture 2"/>
+            <wp:cNvGraphicFramePr>
+              <a:graphicFrameLocks xmlns:a="http://schemas.openxmlformats.org/drawingml/2006/main" noChangeAspect="1"/>
+            </wp:cNvGraphicFramePr>
+            <a:graphic xmlns:a="http://schemas.openxmlformats.org/drawingml/2006/main">
+              <a:graphicData uri="http://schemas.openxmlformats.org/drawingml/2006/picture">
+                <pic:pic xmlns:pic="http://schemas.openxmlformats.org/drawingml/2006/picture">
+                  <pic:nvPicPr>
+                    <pic:cNvPr id="4" name="Picture 2"/>
+                    <pic:cNvPicPr>
+                      <a:picLocks noChangeAspect="1"/>
+                    </pic:cNvPicPr>
+                  </pic:nvPicPr>
+                  <pic:blipFill>
+                    <a:blip r:embed="rId7"/>
+                    <a:stretch>
+                      <a:fillRect/>
+                    </a:stretch>
+                  </pic:blipFill>
+                  <pic:spPr>
+                    <a:xfrm>
+                      <a:off x="0" y="0"/>
+                      <a:ext cx="4068445" cy="2319020"/>
+                    </a:xfrm>
+                    <a:prstGeom prst="rect">
+                      <a:avLst/>
+                    </a:prstGeom>
+                    <a:noFill/>
+                    <a:ln>
+                      <a:noFill/>
+                    </a:ln>
+                  </pic:spPr>
+                </pic:pic>
+              </a:graphicData>
+            </a:graphic>
+          </wp:inline>
+        </w:drawing>
+      </w:r>
+    </w:p>
+    <w:p>
+      <w:pPr>
+        <w:keepNext w:val="0"/>
+        <w:keepLines w:val="0"/>
+        <w:widowControl/>
+        <w:numPr>
+          <w:ilvl w:val="0"/>
+          <w:numId w:val="11"/>
+        </w:numPr>
+        <w:suppressLineNumbers w:val="0"/>
+        <w:spacing w:before="0" w:beforeAutospacing="0" w:after="0" w:afterAutospacing="0" w:line="360" w:lineRule="auto"/>
+        <w:ind w:left="420" w:leftChars="0" w:right="0" w:hanging="420" w:firstLineChars="0"/>
+        <w:jc w:val="left"/>
+        <w:rPr>
+          <w:rFonts w:hint="default" w:ascii="Bodoni MT" w:hAnsi="Bodoni MT" w:eastAsia="等线" w:cs="Bodoni MT"/>
+          <w:sz w:val="22"/>
+          <w:szCs w:val="22"/>
+        </w:rPr>
+      </w:pPr>
+      <w:r>
+        <w:rPr>
+          <w:rFonts w:hint="default" w:ascii="Bodoni MT" w:hAnsi="Bodoni MT" w:eastAsia="等线" w:cs="Bodoni MT"/>
+          <w:b/>
+          <w:bCs/>
+          <w:sz w:val="22"/>
+          <w:szCs w:val="22"/>
+          <w:lang w:val="en-IN"/>
+        </w:rPr>
+        <w:t>Dependency</w:t>
+      </w:r>
+      <w:r>
+        <w:rPr>
+          <w:rFonts w:hint="default" w:ascii="Bodoni MT" w:hAnsi="Bodoni MT" w:eastAsia="等线" w:cs="Bodoni MT"/>
+          <w:b w:val="0"/>
+          <w:bCs w:val="0"/>
+          <w:sz w:val="22"/>
+          <w:szCs w:val="22"/>
+          <w:lang w:val="en-IN"/>
+        </w:rPr>
+        <w:t xml:space="preserve"> vs </w:t>
+      </w:r>
+      <w:r>
+        <w:rPr>
+          <w:rFonts w:hint="default" w:ascii="Bodoni MT" w:hAnsi="Bodoni MT" w:eastAsia="等线" w:cs="Bodoni MT"/>
+          <w:b/>
+          <w:bCs/>
+          <w:sz w:val="22"/>
+          <w:szCs w:val="22"/>
+          <w:lang w:val="en-IN"/>
+        </w:rPr>
+        <w:t>Plugins</w:t>
+      </w:r>
+      <w:r>
+        <w:rPr>
+          <w:rFonts w:hint="default" w:ascii="Bodoni MT" w:hAnsi="Bodoni MT" w:eastAsia="等线" w:cs="Bodoni MT"/>
+          <w:b w:val="0"/>
+          <w:bCs w:val="0"/>
+          <w:sz w:val="22"/>
+          <w:szCs w:val="22"/>
+          <w:lang w:val="en-IN"/>
+        </w:rPr>
+        <w:t xml:space="preserve">  </w:t>
+      </w:r>
+    </w:p>
+    <w:p>
+      <w:pPr>
+        <w:keepNext w:val="0"/>
+        <w:keepLines w:val="0"/>
+        <w:widowControl/>
+        <w:numPr>
+          <w:ilvl w:val="1"/>
+          <w:numId w:val="11"/>
+        </w:numPr>
+        <w:suppressLineNumbers w:val="0"/>
+        <w:spacing w:before="0" w:beforeAutospacing="0" w:after="0" w:afterAutospacing="0" w:line="360" w:lineRule="auto"/>
+        <w:ind w:left="840" w:leftChars="0" w:right="0" w:hanging="420" w:firstLineChars="0"/>
+        <w:jc w:val="left"/>
+        <w:rPr>
+          <w:rFonts w:hint="default" w:ascii="Bodoni MT" w:hAnsi="Bodoni MT" w:eastAsia="等线"/>
+          <w:sz w:val="22"/>
+          <w:szCs w:val="22"/>
+        </w:rPr>
+      </w:pPr>
+      <w:r>
+        <w:rPr>
+          <w:rFonts w:hint="default" w:ascii="Bodoni MT" w:hAnsi="Bodoni MT" w:eastAsia="等线"/>
+          <w:sz w:val="22"/>
+          <w:szCs w:val="22"/>
+        </w:rPr>
+        <w:t>Dependencies are used by your application at compile/runtime.</w:t>
+      </w:r>
+    </w:p>
+    <w:p>
+      <w:pPr>
+        <w:keepNext w:val="0"/>
+        <w:keepLines w:val="0"/>
+        <w:widowControl/>
+        <w:numPr>
+          <w:ilvl w:val="1"/>
+          <w:numId w:val="11"/>
+        </w:numPr>
+        <w:suppressLineNumbers w:val="0"/>
+        <w:spacing w:before="0" w:beforeAutospacing="0" w:after="0" w:afterAutospacing="0" w:line="360" w:lineRule="auto"/>
+        <w:ind w:left="840" w:leftChars="0" w:right="0" w:hanging="420" w:firstLineChars="0"/>
+        <w:jc w:val="left"/>
+        <w:rPr>
+          <w:rFonts w:hint="default" w:ascii="Bodoni MT" w:hAnsi="Bodoni MT" w:eastAsia="等线" w:cs="Bodoni MT"/>
+          <w:sz w:val="22"/>
+          <w:szCs w:val="22"/>
+        </w:rPr>
+      </w:pPr>
+      <w:r>
+        <w:rPr>
+          <w:rFonts w:hint="default" w:ascii="Bodoni MT" w:hAnsi="Bodoni MT" w:eastAsia="等线"/>
+          <w:sz w:val="22"/>
+          <w:szCs w:val="22"/>
+        </w:rPr>
+        <w:t>Plugins are used by Maven to build your application.</w:t>
+      </w:r>
+    </w:p>
+    <w:p>
+      <w:pPr>
+        <w:keepNext w:val="0"/>
+        <w:keepLines w:val="0"/>
+        <w:widowControl/>
+        <w:numPr>
+          <w:ilvl w:val="0"/>
+          <w:numId w:val="11"/>
+        </w:numPr>
+        <w:suppressLineNumbers w:val="0"/>
+        <w:spacing w:before="0" w:beforeAutospacing="0" w:after="0" w:afterAutospacing="0" w:line="360" w:lineRule="auto"/>
+        <w:ind w:left="420" w:leftChars="0" w:right="0" w:hanging="420" w:firstLineChars="0"/>
+        <w:jc w:val="left"/>
+        <w:rPr>
+          <w:rFonts w:hint="default" w:ascii="Bodoni MT" w:hAnsi="Bodoni MT" w:eastAsia="等线" w:cs="Bodoni MT"/>
+          <w:sz w:val="22"/>
+          <w:szCs w:val="22"/>
+        </w:rPr>
+      </w:pPr>
+      <w:r>
+        <w:rPr>
+          <w:rFonts w:hint="default" w:ascii="Bodoni MT" w:hAnsi="Bodoni MT" w:eastAsia="等线" w:cs="Bodoni MT"/>
+          <w:sz w:val="22"/>
+          <w:szCs w:val="22"/>
+          <w:lang w:val="en-IN"/>
+        </w:rPr>
+        <w:t>To create mapper (MapStruct),</w:t>
+      </w:r>
+    </w:p>
+    <w:p>
+      <w:pPr>
+        <w:keepNext w:val="0"/>
+        <w:keepLines w:val="0"/>
+        <w:widowControl/>
+        <w:numPr>
+          <w:ilvl w:val="1"/>
+          <w:numId w:val="11"/>
+        </w:numPr>
+        <w:suppressLineNumbers w:val="0"/>
+        <w:spacing w:before="0" w:beforeAutospacing="0" w:after="0" w:afterAutospacing="0" w:line="360" w:lineRule="auto"/>
+        <w:ind w:left="840" w:leftChars="0" w:right="0" w:hanging="420" w:firstLineChars="0"/>
+        <w:jc w:val="left"/>
+        <w:rPr>
+          <w:rFonts w:hint="default" w:ascii="Bodoni MT" w:hAnsi="Bodoni MT" w:eastAsia="等线" w:cs="Bodoni MT"/>
+          <w:sz w:val="22"/>
+          <w:szCs w:val="22"/>
+        </w:rPr>
+      </w:pPr>
+      <w:r>
+        <w:drawing>
+          <wp:inline distT="0" distB="0" distL="114300" distR="114300">
+            <wp:extent cx="2950210" cy="763905"/>
+            <wp:effectExtent l="0" t="0" r="8890" b="10795"/>
+            <wp:docPr id="10" name="Picture 8"/>
+            <wp:cNvGraphicFramePr>
+              <a:graphicFrameLocks xmlns:a="http://schemas.openxmlformats.org/drawingml/2006/main" noChangeAspect="1"/>
+            </wp:cNvGraphicFramePr>
+            <a:graphic xmlns:a="http://schemas.openxmlformats.org/drawingml/2006/main">
+              <a:graphicData uri="http://schemas.openxmlformats.org/drawingml/2006/picture">
+                <pic:pic xmlns:pic="http://schemas.openxmlformats.org/drawingml/2006/picture">
+                  <pic:nvPicPr>
+                    <pic:cNvPr id="10" name="Picture 8"/>
+                    <pic:cNvPicPr>
+                      <a:picLocks noChangeAspect="1"/>
+                    </pic:cNvPicPr>
+                  </pic:nvPicPr>
+                  <pic:blipFill>
+                    <a:blip r:embed="rId8"/>
+                    <a:stretch>
+                      <a:fillRect/>
+                    </a:stretch>
+                  </pic:blipFill>
+                  <pic:spPr>
+                    <a:xfrm>
+                      <a:off x="0" y="0"/>
+                      <a:ext cx="2950210" cy="763905"/>
+                    </a:xfrm>
+                    <a:prstGeom prst="rect">
+                      <a:avLst/>
+                    </a:prstGeom>
+                    <a:noFill/>
+                    <a:ln>
+                      <a:noFill/>
+                    </a:ln>
+                  </pic:spPr>
+                </pic:pic>
+              </a:graphicData>
+            </a:graphic>
+          </wp:inline>
+        </w:drawing>
+      </w:r>
+    </w:p>
+    <w:p>
+      <w:pPr>
+        <w:keepNext w:val="0"/>
+        <w:keepLines w:val="0"/>
+        <w:widowControl/>
+        <w:numPr>
+          <w:ilvl w:val="1"/>
+          <w:numId w:val="11"/>
+        </w:numPr>
+        <w:suppressLineNumbers w:val="0"/>
+        <w:spacing w:before="0" w:beforeAutospacing="0" w:after="0" w:afterAutospacing="0" w:line="360" w:lineRule="auto"/>
+        <w:ind w:left="840" w:leftChars="0" w:right="0" w:hanging="420" w:firstLineChars="0"/>
+        <w:jc w:val="left"/>
+        <w:rPr>
+          <w:rFonts w:hint="default" w:ascii="Bodoni MT" w:hAnsi="Bodoni MT" w:eastAsia="等线" w:cs="Bodoni MT"/>
+          <w:sz w:val="22"/>
+          <w:szCs w:val="22"/>
+        </w:rPr>
+      </w:pPr>
+      <w:r>
+        <w:rPr>
+          <w:rFonts w:hint="default" w:ascii="Bodoni MT" w:hAnsi="Bodoni MT" w:eastAsia="等线" w:cs="Bodoni MT"/>
+          <w:sz w:val="22"/>
+          <w:szCs w:val="22"/>
+          <w:lang w:val="en-IN"/>
+        </w:rPr>
+        <w:t xml:space="preserve">Use the </w:t>
+      </w:r>
+      <w:r>
+        <w:rPr>
+          <w:rFonts w:hint="default" w:ascii="Bodoni MT" w:hAnsi="Bodoni MT" w:eastAsia="等线" w:cs="Bodoni MT"/>
+          <w:b/>
+          <w:bCs/>
+          <w:sz w:val="22"/>
+          <w:szCs w:val="22"/>
+          <w:lang w:val="en-IN"/>
+        </w:rPr>
+        <w:t>componentModel=”spring”</w:t>
+      </w:r>
+    </w:p>
+    <w:p>
+      <w:pPr>
+        <w:keepNext w:val="0"/>
+        <w:keepLines w:val="0"/>
+        <w:widowControl/>
+        <w:numPr>
+          <w:ilvl w:val="0"/>
+          <w:numId w:val="11"/>
+        </w:numPr>
+        <w:suppressLineNumbers w:val="0"/>
+        <w:spacing w:before="0" w:beforeAutospacing="0" w:after="0" w:afterAutospacing="0" w:line="360" w:lineRule="auto"/>
+        <w:ind w:left="420" w:leftChars="0" w:right="0" w:hanging="420" w:firstLineChars="0"/>
         <w:jc w:val="left"/>
         <w:rPr>
           <w:rFonts w:hint="default" w:ascii="Bodoni MT" w:hAnsi="Bodoni MT" w:eastAsia="等线" w:cs="Bodoni MT"/>
@@ -1010,6 +1614,102 @@
     </w:p>
     <w:p>
       <w:pPr>
+        <w:rPr>
+          <w:rFonts w:hint="default" w:ascii="Bodoni MT" w:hAnsi="Bodoni MT" w:eastAsia="等线" w:cs="Bodoni MT"/>
+          <w:sz w:val="22"/>
+          <w:szCs w:val="22"/>
+        </w:rPr>
+      </w:pPr>
+      <w:r>
+        <w:rPr>
+          <w:rFonts w:hint="default" w:ascii="Bodoni MT" w:hAnsi="Bodoni MT" w:eastAsia="等线" w:cs="Bodoni MT"/>
+          <w:sz w:val="22"/>
+          <w:szCs w:val="22"/>
+          <w:lang w:val="en-IN"/>
+        </w:rPr>
+        <w:br w:type="page"/>
+      </w:r>
+    </w:p>
+    <w:p>
+      <w:pPr>
+        <w:keepNext w:val="0"/>
+        <w:keepLines w:val="0"/>
+        <w:widowControl/>
+        <w:numPr>
+          <w:ilvl w:val="0"/>
+          <w:numId w:val="11"/>
+        </w:numPr>
+        <w:suppressLineNumbers w:val="0"/>
+        <w:spacing w:before="0" w:beforeAutospacing="0" w:after="0" w:afterAutospacing="0" w:line="360" w:lineRule="auto"/>
+        <w:ind w:left="420" w:leftChars="0" w:right="0" w:hanging="420" w:firstLineChars="0"/>
+        <w:jc w:val="left"/>
+        <w:rPr>
+          <w:rFonts w:hint="default" w:ascii="Bodoni MT" w:hAnsi="Bodoni MT" w:eastAsia="等线" w:cs="Bodoni MT"/>
+          <w:sz w:val="22"/>
+          <w:szCs w:val="22"/>
+        </w:rPr>
+      </w:pPr>
+    </w:p>
+    <w:p>
+      <w:pPr>
+        <w:keepNext w:val="0"/>
+        <w:keepLines w:val="0"/>
+        <w:widowControl/>
+        <w:numPr>
+          <w:ilvl w:val="0"/>
+          <w:numId w:val="11"/>
+        </w:numPr>
+        <w:suppressLineNumbers w:val="0"/>
+        <w:spacing w:before="0" w:beforeAutospacing="0" w:after="0" w:afterAutospacing="0" w:line="360" w:lineRule="auto"/>
+        <w:ind w:left="420" w:leftChars="0" w:right="0" w:hanging="420" w:firstLineChars="0"/>
+        <w:jc w:val="left"/>
+        <w:rPr>
+          <w:rFonts w:hint="default" w:ascii="Bodoni MT" w:hAnsi="Bodoni MT" w:eastAsia="等线" w:cs="Bodoni MT"/>
+          <w:sz w:val="22"/>
+          <w:szCs w:val="22"/>
+        </w:rPr>
+      </w:pPr>
+      <w:r>
+        <w:rPr>
+          <w:rFonts w:hint="default" w:ascii="Bodoni MT" w:hAnsi="Bodoni MT" w:eastAsia="等线" w:cs="Bodoni MT"/>
+          <w:sz w:val="22"/>
+          <w:szCs w:val="22"/>
+          <w:lang w:val="en-IN"/>
+        </w:rPr>
+        <w:t>F</w:t>
+      </w:r>
+    </w:p>
+    <w:p>
+      <w:pPr>
+        <w:keepNext w:val="0"/>
+        <w:keepLines w:val="0"/>
+        <w:widowControl/>
+        <w:numPr>
+          <w:ilvl w:val="0"/>
+          <w:numId w:val="11"/>
+        </w:numPr>
+        <w:suppressLineNumbers w:val="0"/>
+        <w:spacing w:before="0" w:beforeAutospacing="0" w:after="0" w:afterAutospacing="0" w:line="360" w:lineRule="auto"/>
+        <w:ind w:left="420" w:leftChars="0" w:right="0" w:hanging="420" w:firstLineChars="0"/>
+        <w:jc w:val="left"/>
+        <w:rPr>
+          <w:rFonts w:hint="default" w:ascii="Bodoni MT" w:hAnsi="Bodoni MT" w:eastAsia="等线" w:cs="Bodoni MT"/>
+          <w:sz w:val="22"/>
+          <w:szCs w:val="22"/>
+        </w:rPr>
+      </w:pPr>
+      <w:r>
+        <w:rPr>
+          <w:rFonts w:hint="default" w:ascii="Bodoni MT" w:hAnsi="Bodoni MT" w:eastAsia="等线" w:cs="Bodoni MT"/>
+          <w:sz w:val="22"/>
+          <w:szCs w:val="22"/>
+          <w:lang w:val="en-IN"/>
+        </w:rPr>
+        <w:t>F</w:t>
+      </w:r>
+    </w:p>
+    <w:p>
+      <w:pPr>
         <w:keepNext w:val="0"/>
         <w:keepLines w:val="0"/>
         <w:widowControl/>
@@ -1556,7 +2256,7 @@
     <w:lsdException w:unhideWhenUsed="0" w:uiPriority="0" w:semiHidden="0" w:name="endnote reference"/>
     <w:lsdException w:unhideWhenUsed="0" w:uiPriority="0" w:semiHidden="0" w:name="endnote text"/>
     <w:lsdException w:qFormat="1" w:unhideWhenUsed="0" w:uiPriority="0" w:semiHidden="0" w:name="table of authorities"/>
-    <w:lsdException w:unhideWhenUsed="0" w:uiPriority="0" w:semiHidden="0" w:name="macro"/>
+    <w:lsdException w:qFormat="1" w:unhideWhenUsed="0" w:uiPriority="0" w:semiHidden="0" w:name="macro"/>
     <w:lsdException w:qFormat="1" w:unhideWhenUsed="0" w:uiPriority="0" w:semiHidden="0" w:name="toa heading"/>
     <w:lsdException w:qFormat="1" w:unhideWhenUsed="0" w:uiPriority="0" w:semiHidden="0" w:name="List"/>
     <w:lsdException w:unhideWhenUsed="0" w:uiPriority="0" w:semiHidden="0" w:name="List Bullet"/>
@@ -1565,19 +2265,19 @@
     <w:lsdException w:qFormat="1" w:unhideWhenUsed="0" w:uiPriority="0" w:semiHidden="0" w:name="List 3"/>
     <w:lsdException w:qFormat="1" w:unhideWhenUsed="0" w:uiPriority="0" w:semiHidden="0" w:name="List 4"/>
     <w:lsdException w:unhideWhenUsed="0" w:uiPriority="0" w:semiHidden="0" w:name="List 5"/>
-    <w:lsdException w:unhideWhenUsed="0" w:uiPriority="0" w:semiHidden="0" w:name="List Bullet 2"/>
+    <w:lsdException w:qFormat="1" w:unhideWhenUsed="0" w:uiPriority="0" w:semiHidden="0" w:name="List Bullet 2"/>
     <w:lsdException w:unhideWhenUsed="0" w:uiPriority="0" w:semiHidden="0" w:name="List Bullet 3"/>
     <w:lsdException w:unhideWhenUsed="0" w:uiPriority="0" w:semiHidden="0" w:name="List Bullet 4"/>
-    <w:lsdException w:unhideWhenUsed="0" w:uiPriority="0" w:semiHidden="0" w:name="List Bullet 5"/>
+    <w:lsdException w:qFormat="1" w:unhideWhenUsed="0" w:uiPriority="0" w:semiHidden="0" w:name="List Bullet 5"/>
     <w:lsdException w:unhideWhenUsed="0" w:uiPriority="0" w:semiHidden="0" w:name="List Number 2"/>
     <w:lsdException w:unhideWhenUsed="0" w:uiPriority="0" w:semiHidden="0" w:name="List Number 3"/>
     <w:lsdException w:unhideWhenUsed="0" w:uiPriority="0" w:semiHidden="0" w:name="List Number 4"/>
     <w:lsdException w:unhideWhenUsed="0" w:uiPriority="0" w:semiHidden="0" w:name="List Number 5"/>
     <w:lsdException w:qFormat="1" w:unhideWhenUsed="0" w:uiPriority="0" w:semiHidden="0" w:name="Title"/>
-    <w:lsdException w:unhideWhenUsed="0" w:uiPriority="0" w:semiHidden="0" w:name="Closing"/>
-    <w:lsdException w:unhideWhenUsed="0" w:uiPriority="0" w:semiHidden="0" w:name="Signature"/>
+    <w:lsdException w:qFormat="1" w:unhideWhenUsed="0" w:uiPriority="0" w:semiHidden="0" w:name="Closing"/>
+    <w:lsdException w:qFormat="1" w:unhideWhenUsed="0" w:uiPriority="0" w:semiHidden="0" w:name="Signature"/>
     <w:lsdException w:qFormat="1" w:unhideWhenUsed="0" w:uiPriority="0" w:name="Default Paragraph Font"/>
-    <w:lsdException w:unhideWhenUsed="0" w:uiPriority="0" w:semiHidden="0" w:name="Body Text"/>
+    <w:lsdException w:qFormat="1" w:unhideWhenUsed="0" w:uiPriority="0" w:semiHidden="0" w:name="Body Text"/>
     <w:lsdException w:unhideWhenUsed="0" w:uiPriority="0" w:semiHidden="0" w:name="Body Text Indent"/>
     <w:lsdException w:unhideWhenUsed="0" w:uiPriority="0" w:semiHidden="0" w:name="List Continue"/>
     <w:lsdException w:unhideWhenUsed="0" w:uiPriority="0" w:semiHidden="0" w:name="List Continue 2"/>
@@ -1588,10 +2288,10 @@
     <w:lsdException w:qFormat="1" w:unhideWhenUsed="0" w:uiPriority="0" w:semiHidden="0" w:name="Subtitle"/>
     <w:lsdException w:unhideWhenUsed="0" w:uiPriority="0" w:semiHidden="0" w:name="Salutation"/>
     <w:lsdException w:unhideWhenUsed="0" w:uiPriority="0" w:semiHidden="0" w:name="Date"/>
-    <w:lsdException w:unhideWhenUsed="0" w:uiPriority="0" w:semiHidden="0" w:name="Body Text First Indent"/>
+    <w:lsdException w:qFormat="1" w:unhideWhenUsed="0" w:uiPriority="0" w:semiHidden="0" w:name="Body Text First Indent"/>
     <w:lsdException w:unhideWhenUsed="0" w:uiPriority="0" w:semiHidden="0" w:name="Body Text First Indent 2"/>
-    <w:lsdException w:unhideWhenUsed="0" w:uiPriority="0" w:semiHidden="0" w:name="Note Heading"/>
-    <w:lsdException w:unhideWhenUsed="0" w:uiPriority="0" w:semiHidden="0" w:name="Body Text 2"/>
+    <w:lsdException w:qFormat="1" w:unhideWhenUsed="0" w:uiPriority="0" w:semiHidden="0" w:name="Note Heading"/>
+    <w:lsdException w:qFormat="1" w:unhideWhenUsed="0" w:uiPriority="0" w:semiHidden="0" w:name="Body Text 2"/>
     <w:lsdException w:unhideWhenUsed="0" w:uiPriority="0" w:semiHidden="0" w:name="Body Text 3"/>
     <w:lsdException w:unhideWhenUsed="0" w:uiPriority="0" w:semiHidden="0" w:name="Body Text Indent 2"/>
     <w:lsdException w:unhideWhenUsed="0" w:uiPriority="0" w:semiHidden="0" w:name="Body Text Indent 3"/>
@@ -1600,8 +2300,8 @@
     <w:lsdException w:unhideWhenUsed="0" w:uiPriority="0" w:semiHidden="0" w:name="FollowedHyperlink"/>
     <w:lsdException w:qFormat="1" w:unhideWhenUsed="0" w:uiPriority="0" w:semiHidden="0" w:name="Strong"/>
     <w:lsdException w:qFormat="1" w:unhideWhenUsed="0" w:uiPriority="0" w:semiHidden="0" w:name="Emphasis"/>
-    <w:lsdException w:unhideWhenUsed="0" w:uiPriority="0" w:semiHidden="0" w:name="Document Map"/>
-    <w:lsdException w:unhideWhenUsed="0" w:uiPriority="0" w:semiHidden="0" w:name="Plain Text"/>
+    <w:lsdException w:qFormat="1" w:unhideWhenUsed="0" w:uiPriority="0" w:semiHidden="0" w:name="Document Map"/>
+    <w:lsdException w:qFormat="1" w:unhideWhenUsed="0" w:uiPriority="0" w:semiHidden="0" w:name="Plain Text"/>
     <w:lsdException w:unhideWhenUsed="0" w:uiPriority="0" w:semiHidden="0" w:name="E-mail Signature"/>
     <w:lsdException w:unhideWhenUsed="0" w:uiPriority="0" w:semiHidden="0" w:name="Normal (Web)"/>
     <w:lsdException w:qFormat="1" w:unhideWhenUsed="0" w:uiPriority="0" w:semiHidden="0" w:name="HTML Acronym"/>
@@ -1615,20 +2315,20 @@
     <w:lsdException w:qFormat="1" w:unhideWhenUsed="0" w:uiPriority="0" w:semiHidden="0" w:name="HTML Typewriter"/>
     <w:lsdException w:qFormat="1" w:unhideWhenUsed="0" w:uiPriority="0" w:semiHidden="0" w:name="HTML Variable"/>
     <w:lsdException w:qFormat="1" w:unhideWhenUsed="0" w:uiPriority="0" w:name="Normal Table"/>
-    <w:lsdException w:unhideWhenUsed="0" w:uiPriority="0" w:semiHidden="0" w:name="annotation subject"/>
+    <w:lsdException w:qFormat="1" w:unhideWhenUsed="0" w:uiPriority="0" w:semiHidden="0" w:name="annotation subject"/>
     <w:lsdException w:qFormat="1" w:unhideWhenUsed="0" w:uiPriority="0" w:semiHidden="0" w:name="Table Simple 1"/>
     <w:lsdException w:qFormat="1" w:unhideWhenUsed="0" w:uiPriority="0" w:semiHidden="0" w:name="Table Simple 2"/>
     <w:lsdException w:qFormat="1" w:unhideWhenUsed="0" w:uiPriority="0" w:semiHidden="0" w:name="Table Simple 3"/>
     <w:lsdException w:qFormat="1" w:unhideWhenUsed="0" w:uiPriority="0" w:semiHidden="0" w:name="Table Classic 1"/>
     <w:lsdException w:qFormat="1" w:unhideWhenUsed="0" w:uiPriority="0" w:semiHidden="0" w:name="Table Classic 2"/>
-    <w:lsdException w:unhideWhenUsed="0" w:uiPriority="0" w:semiHidden="0" w:name="Table Classic 3"/>
-    <w:lsdException w:unhideWhenUsed="0" w:uiPriority="0" w:semiHidden="0" w:name="Table Classic 4"/>
+    <w:lsdException w:qFormat="1" w:unhideWhenUsed="0" w:uiPriority="0" w:semiHidden="0" w:name="Table Classic 3"/>
+    <w:lsdException w:qFormat="1" w:unhideWhenUsed="0" w:uiPriority="0" w:semiHidden="0" w:name="Table Classic 4"/>
     <w:lsdException w:unhideWhenUsed="0" w:uiPriority="0" w:semiHidden="0" w:name="Table Colorful 1"/>
-    <w:lsdException w:unhideWhenUsed="0" w:uiPriority="0" w:semiHidden="0" w:name="Table Colorful 2"/>
+    <w:lsdException w:qFormat="1" w:unhideWhenUsed="0" w:uiPriority="0" w:semiHidden="0" w:name="Table Colorful 2"/>
     <w:lsdException w:qFormat="1" w:unhideWhenUsed="0" w:uiPriority="0" w:semiHidden="0" w:name="Table Colorful 3"/>
-    <w:lsdException w:unhideWhenUsed="0" w:uiPriority="0" w:semiHidden="0" w:name="Table Columns 1"/>
+    <w:lsdException w:qFormat="1" w:unhideWhenUsed="0" w:uiPriority="0" w:semiHidden="0" w:name="Table Columns 1"/>
     <w:lsdException w:qFormat="1" w:unhideWhenUsed="0" w:uiPriority="0" w:semiHidden="0" w:name="Table Columns 2"/>
-    <w:lsdException w:unhideWhenUsed="0" w:uiPriority="0" w:semiHidden="0" w:name="Table Columns 3"/>
+    <w:lsdException w:qFormat="1" w:unhideWhenUsed="0" w:uiPriority="0" w:semiHidden="0" w:name="Table Columns 3"/>
     <w:lsdException w:qFormat="1" w:unhideWhenUsed="0" w:uiPriority="0" w:semiHidden="0" w:name="Table Columns 4"/>
     <w:lsdException w:qFormat="1" w:unhideWhenUsed="0" w:uiPriority="0" w:semiHidden="0" w:name="Table Columns 5"/>
     <w:lsdException w:qFormat="1" w:unhideWhenUsed="0" w:uiPriority="0" w:semiHidden="0" w:name="Table Grid 1"/>
@@ -1647,9 +2347,9 @@
     <w:lsdException w:qFormat="1" w:unhideWhenUsed="0" w:uiPriority="0" w:semiHidden="0" w:name="Table List 6"/>
     <w:lsdException w:qFormat="1" w:unhideWhenUsed="0" w:uiPriority="0" w:semiHidden="0" w:name="Table List 7"/>
     <w:lsdException w:qFormat="1" w:unhideWhenUsed="0" w:uiPriority="0" w:semiHidden="0" w:name="Table List 8"/>
-    <w:lsdException w:unhideWhenUsed="0" w:uiPriority="0" w:semiHidden="0" w:name="Table 3D effects 1"/>
+    <w:lsdException w:qFormat="1" w:unhideWhenUsed="0" w:uiPriority="0" w:semiHidden="0" w:name="Table 3D effects 1"/>
     <w:lsdException w:unhideWhenUsed="0" w:uiPriority="0" w:semiHidden="0" w:name="Table 3D effects 2"/>
-    <w:lsdException w:unhideWhenUsed="0" w:uiPriority="0" w:semiHidden="0" w:name="Table 3D effects 3"/>
+    <w:lsdException w:qFormat="1" w:unhideWhenUsed="0" w:uiPriority="0" w:semiHidden="0" w:name="Table 3D effects 3"/>
     <w:lsdException w:qFormat="1" w:unhideWhenUsed="0" w:uiPriority="0" w:semiHidden="0" w:name="Table Contemporary"/>
     <w:lsdException w:qFormat="1" w:unhideWhenUsed="0" w:uiPriority="0" w:semiHidden="0" w:name="Table Elegant"/>
     <w:lsdException w:qFormat="1" w:unhideWhenUsed="0" w:uiPriority="0" w:semiHidden="0" w:name="Table Professional"/>
@@ -1659,7 +2359,7 @@
     <w:lsdException w:qFormat="1" w:unhideWhenUsed="0" w:uiPriority="0" w:semiHidden="0" w:name="Table Web 2"/>
     <w:lsdException w:qFormat="1" w:unhideWhenUsed="0" w:uiPriority="0" w:semiHidden="0" w:name="Table Web 3"/>
     <w:lsdException w:unhideWhenUsed="0" w:uiPriority="0" w:semiHidden="0" w:name="Balloon Text"/>
-    <w:lsdException w:unhideWhenUsed="0" w:uiPriority="0" w:semiHidden="0" w:name="Table Grid"/>
+    <w:lsdException w:qFormat="1" w:unhideWhenUsed="0" w:uiPriority="0" w:semiHidden="0" w:name="Table Grid"/>
     <w:lsdException w:qFormat="1" w:unhideWhenUsed="0" w:uiPriority="0" w:semiHidden="0" w:name="Table Theme"/>
     <w:lsdException w:qFormat="1" w:unhideWhenUsed="0" w:uiPriority="60" w:semiHidden="0" w:name="Light Shading"/>
     <w:lsdException w:qFormat="1" w:unhideWhenUsed="0" w:uiPriority="61" w:semiHidden="0" w:name="Light List"/>
@@ -1996,6 +2696,7 @@
   <w:style w:type="paragraph" w:styleId="15">
     <w:name w:val="Body Text"/>
     <w:basedOn w:val="1"/>
+    <w:qFormat/>
     <w:uiPriority w:val="0"/>
     <w:pPr>
       <w:spacing w:after="120"/>
@@ -2004,6 +2705,7 @@
   <w:style w:type="paragraph" w:styleId="16">
     <w:name w:val="Body Text 2"/>
     <w:basedOn w:val="1"/>
+    <w:qFormat/>
     <w:uiPriority w:val="0"/>
     <w:pPr>
       <w:spacing w:after="120" w:line="480" w:lineRule="auto"/>
@@ -2024,6 +2726,7 @@
   <w:style w:type="paragraph" w:styleId="18">
     <w:name w:val="Body Text First Indent"/>
     <w:basedOn w:val="15"/>
+    <w:qFormat/>
     <w:uiPriority w:val="0"/>
     <w:pPr>
       <w:ind w:firstLine="420" w:firstLineChars="100"/>
@@ -2084,6 +2787,7 @@
   <w:style w:type="paragraph" w:styleId="24">
     <w:name w:val="Closing"/>
     <w:basedOn w:val="1"/>
+    <w:qFormat/>
     <w:uiPriority w:val="0"/>
     <w:pPr>
       <w:ind w:left="100" w:leftChars="2100"/>
@@ -2110,6 +2814,7 @@
     <w:name w:val="annotation subject"/>
     <w:basedOn w:val="26"/>
     <w:next w:val="26"/>
+    <w:qFormat/>
     <w:uiPriority w:val="0"/>
     <w:rPr>
       <w:b/>
@@ -2128,6 +2833,7 @@
   <w:style w:type="paragraph" w:styleId="29">
     <w:name w:val="Document Map"/>
     <w:basedOn w:val="1"/>
+    <w:qFormat/>
     <w:uiPriority w:val="0"/>
     <w:pPr>
       <w:shd w:val="clear" w:color="auto" w:fill="000080"/>
@@ -2529,6 +3235,7 @@
   <w:style w:type="paragraph" w:styleId="69">
     <w:name w:val="List Bullet 2"/>
     <w:basedOn w:val="1"/>
+    <w:qFormat/>
     <w:uiPriority w:val="0"/>
     <w:pPr>
       <w:numPr>
@@ -2562,6 +3269,7 @@
   <w:style w:type="paragraph" w:styleId="72">
     <w:name w:val="List Bullet 5"/>
     <w:basedOn w:val="1"/>
+    <w:qFormat/>
     <w:uiPriority w:val="0"/>
     <w:pPr>
       <w:numPr>
@@ -2672,6 +3380,7 @@
   </w:style>
   <w:style w:type="paragraph" w:styleId="83">
     <w:name w:val="macro"/>
+    <w:qFormat/>
     <w:uiPriority w:val="0"/>
     <w:pPr>
       <w:widowControl w:val="0"/>
@@ -2741,6 +3450,7 @@
     <w:name w:val="Note Heading"/>
     <w:basedOn w:val="1"/>
     <w:next w:val="1"/>
+    <w:qFormat/>
     <w:uiPriority w:val="0"/>
     <w:pPr>
       <w:jc w:val="center"/>
@@ -2754,6 +3464,7 @@
   <w:style w:type="paragraph" w:styleId="89">
     <w:name w:val="Plain Text"/>
     <w:basedOn w:val="1"/>
+    <w:qFormat/>
     <w:uiPriority w:val="0"/>
     <w:rPr>
       <w:rFonts w:ascii="SimSun" w:hAnsi="Courier New" w:cs="Courier New"/>
@@ -2769,6 +3480,7 @@
   <w:style w:type="paragraph" w:styleId="91">
     <w:name w:val="Signature"/>
     <w:basedOn w:val="1"/>
+    <w:qFormat/>
     <w:uiPriority w:val="0"/>
     <w:pPr>
       <w:ind w:left="100" w:leftChars="2100"/>
@@ -2806,6 +3518,7 @@
   <w:style w:type="table" w:styleId="94">
     <w:name w:val="Table 3D effects 1"/>
     <w:basedOn w:val="12"/>
+    <w:qFormat/>
     <w:uiPriority w:val="0"/>
     <w:pPr>
       <w:widowControl w:val="0"/>
@@ -2989,6 +3702,7 @@
   <w:style w:type="table" w:styleId="96">
     <w:name w:val="Table 3D effects 3"/>
     <w:basedOn w:val="12"/>
+    <w:qFormat/>
     <w:uiPriority w:val="0"/>
     <w:pPr>
       <w:widowControl w:val="0"/>
@@ -3255,6 +3969,7 @@
   <w:style w:type="table" w:styleId="99">
     <w:name w:val="Table Classic 3"/>
     <w:basedOn w:val="12"/>
+    <w:qFormat/>
     <w:uiPriority w:val="0"/>
     <w:pPr>
       <w:widowControl w:val="0"/>
@@ -3324,6 +4039,7 @@
   <w:style w:type="table" w:styleId="100">
     <w:name w:val="Table Classic 4"/>
     <w:basedOn w:val="12"/>
+    <w:qFormat/>
     <w:uiPriority w:val="0"/>
     <w:pPr>
       <w:widowControl w:val="0"/>
@@ -3495,6 +4211,7 @@
   <w:style w:type="table" w:styleId="102">
     <w:name w:val="Table Colorful 2"/>
     <w:basedOn w:val="12"/>
+    <w:qFormat/>
     <w:uiPriority w:val="0"/>
     <w:pPr>
       <w:widowControl w:val="0"/>
@@ -3630,6 +4347,7 @@
   <w:style w:type="table" w:styleId="104">
     <w:name w:val="Table Columns 1"/>
     <w:basedOn w:val="12"/>
+    <w:qFormat/>
     <w:uiPriority w:val="0"/>
     <w:pPr>
       <w:widowControl w:val="0"/>
@@ -3862,6 +4580,7 @@
   <w:style w:type="table" w:styleId="106">
     <w:name w:val="Table Columns 3"/>
     <w:basedOn w:val="12"/>
+    <w:qFormat/>
     <w:uiPriority w:val="0"/>
     <w:pPr>
       <w:widowControl w:val="0"/>
@@ -4220,6 +4939,7 @@
   <w:style w:type="table" w:styleId="111">
     <w:name w:val="Table Grid"/>
     <w:basedOn w:val="12"/>
+    <w:qFormat/>
     <w:uiPriority w:val="0"/>
     <w:pPr>
       <w:widowControl w:val="0"/>

</xml_diff>